<commit_message>
tadi ada error di naruh gambar, baru fix bang ehe
</commit_message>
<xml_diff>
--- a/105219039_M Taqiyyuddin F_laporan.docx
+++ b/105219039_M Taqiyyuddin F_laporan.docx
@@ -5,10 +5,10 @@
     <w:p>
       <w:r>
         <w:drawing>
-          <wp:inline distT="0" distB="0" distL="0" distR="0" wp14:anchorId="366EDBE6" wp14:editId="7C6DFD76">
-            <wp:extent cx="5731510" cy="2552065"/>
-            <wp:effectExtent l="0" t="0" r="2540" b="635"/>
-            <wp:docPr id="1" name="Picture 1" descr="Graphical user interface, text, application&#10;&#10;Description automatically generated"/>
+          <wp:inline distT="0" distB="0" distL="0" distR="0" wp14:anchorId="5B7950A1" wp14:editId="147780A5">
+            <wp:extent cx="5731510" cy="2104390"/>
+            <wp:effectExtent l="0" t="0" r="2540" b="0"/>
+            <wp:docPr id="1" name="Picture 1"/>
             <wp:cNvGraphicFramePr>
               <a:graphicFrameLocks xmlns:a="http://schemas.openxmlformats.org/drawingml/2006/main" noChangeAspect="1"/>
             </wp:cNvGraphicFramePr>
@@ -16,7 +16,7 @@
               <a:graphicData uri="http://schemas.openxmlformats.org/drawingml/2006/picture">
                 <pic:pic xmlns:pic="http://schemas.openxmlformats.org/drawingml/2006/picture">
                   <pic:nvPicPr>
-                    <pic:cNvPr id="1" name="Picture 1" descr="Graphical user interface, text, application&#10;&#10;Description automatically generated"/>
+                    <pic:cNvPr id="1" name=""/>
                     <pic:cNvPicPr/>
                   </pic:nvPicPr>
                   <pic:blipFill>
@@ -28,7 +28,7 @@
                   <pic:spPr>
                     <a:xfrm>
                       <a:off x="0" y="0"/>
-                      <a:ext cx="5731510" cy="2552065"/>
+                      <a:ext cx="5731510" cy="2104390"/>
                     </a:xfrm>
                     <a:prstGeom prst="rect">
                       <a:avLst/>

</xml_diff>